<commit_message>
document creation improved, word works better now, pdf creation included
</commit_message>
<xml_diff>
--- a/src/main/resources/com/fdmgroup/cvgeneratorgradle/templates/fdm_cv_template_test.docx
+++ b/src/main/resources/com/fdmgroup/cvgeneratorgradle/templates/fdm_cv_template_test.docx
@@ -46,81 +46,20 @@
           <w:sz w:val="52"/>
           <w:szCs w:val="52"/>
         </w:rPr>
-        <w:t>{</w:t>
-      </w:r>
-      <w:proofErr w:type="spellStart"/>
-      <w:proofErr w:type="gramStart"/>
-      <w:r>
-        <w:rPr>
-          <w:rFonts w:ascii="Algerian" w:hAnsi="Algerian"/>
-          <w:sz w:val="52"/>
-          <w:szCs w:val="52"/>
-        </w:rPr>
-        <w:t>user.firstName</w:t>
-      </w:r>
-      <w:proofErr w:type="spellEnd"/>
-      <w:proofErr w:type="gramEnd"/>
-      <w:r>
-        <w:rPr>
-          <w:rFonts w:ascii="Algerian" w:hAnsi="Algerian"/>
-          <w:sz w:val="52"/>
-          <w:szCs w:val="52"/>
-        </w:rPr>
-        <w:t>}</w:t>
+        <w:t>{user.firstName}</w:t>
       </w:r>
     </w:p>
     <w:p>
-      <w:pPr>
-        <w:rPr>
-          <w:lang w:val="en-GB"/>
-        </w:rPr>
-      </w:pPr>
-      <w:r>
-        <w:rPr>
-          <w:lang w:val="en-GB"/>
-        </w:rPr>
-        <w:t>{</w:t>
-      </w:r>
-      <w:proofErr w:type="spellStart"/>
-      <w:r>
-        <w:rPr>
-          <w:lang w:val="en-GB"/>
-        </w:rPr>
-        <w:t>nnn</w:t>
-      </w:r>
-      <w:proofErr w:type="spellEnd"/>
-      <w:r>
-        <w:rPr>
-          <w:lang w:val="en-GB"/>
-        </w:rPr>
-        <w:t>}</w:t>
-      </w:r>
-      <w:r>
-        <w:rPr>
-          <w:lang w:val="en-GB"/>
-        </w:rPr>
-        <w:t xml:space="preserve"> {</w:t>
-      </w:r>
-      <w:proofErr w:type="spellStart"/>
-      <w:proofErr w:type="gramStart"/>
-      <w:r>
-        <w:rPr>
-          <w:lang w:val="en-GB"/>
-        </w:rPr>
-        <w:t>user.</w:t>
-      </w:r>
-      <w:r>
-        <w:rPr>
-          <w:lang w:val="en-GB"/>
-        </w:rPr>
+      <w:r>
+        <w:t>{nnn}</w:t>
+      </w:r>
+      <w:r>
+        <w:t xml:space="preserve"> {user.</w:t>
+      </w:r>
+      <w:r>
         <w:t>email</w:t>
       </w:r>
-      <w:proofErr w:type="spellEnd"/>
-      <w:proofErr w:type="gramEnd"/>
-      <w:r>
-        <w:rPr>
-          <w:lang w:val="en-GB"/>
-        </w:rPr>
+      <w:r>
         <w:t>}</w:t>
       </w:r>
     </w:p>
@@ -144,9 +83,8 @@
           <w:szCs w:val="36"/>
           <w:lang w:val="en-GB"/>
         </w:rPr>
-        <w:t xml:space="preserve">My </w:t>
-      </w:r>
-      <w:proofErr w:type="spellStart"/>
+        <w:t xml:space="preserve">My lastname is: </w:t>
+      </w:r>
       <w:r>
         <w:rPr>
           <w:b/>
@@ -156,10 +94,11 @@
           <w:szCs w:val="36"/>
           <w:lang w:val="en-GB"/>
         </w:rPr>
-        <w:t>lastname</w:t>
-      </w:r>
-      <w:proofErr w:type="spellEnd"/>
-      <w:r>
+        <w:t>{user.lastName}</w:t>
+      </w:r>
+    </w:p>
+    <w:p>
+      <w:pPr>
         <w:rPr>
           <w:b/>
           <w:bCs/>
@@ -168,423 +107,1003 @@
           <w:szCs w:val="36"/>
           <w:lang w:val="en-GB"/>
         </w:rPr>
-        <w:t xml:space="preserve"> is: </w:t>
-      </w:r>
-      <w:r>
-        <w:rPr>
-          <w:b/>
-          <w:bCs/>
-          <w:color w:val="FF0000"/>
-          <w:sz w:val="36"/>
-          <w:szCs w:val="36"/>
-          <w:lang w:val="en-GB"/>
-        </w:rPr>
-        <w:t>{</w:t>
-      </w:r>
-      <w:proofErr w:type="spellStart"/>
-      <w:proofErr w:type="gramStart"/>
-      <w:r>
-        <w:rPr>
-          <w:b/>
-          <w:bCs/>
-          <w:color w:val="FF0000"/>
-          <w:sz w:val="36"/>
-          <w:szCs w:val="36"/>
-          <w:lang w:val="en-GB"/>
-        </w:rPr>
-        <w:t>user.lastName</w:t>
-      </w:r>
-      <w:proofErr w:type="spellEnd"/>
-      <w:proofErr w:type="gramEnd"/>
-      <w:r>
-        <w:rPr>
-          <w:b/>
-          <w:bCs/>
-          <w:color w:val="FF0000"/>
-          <w:sz w:val="36"/>
-          <w:szCs w:val="36"/>
-          <w:lang w:val="en-GB"/>
-        </w:rPr>
-        <w:t>}</w:t>
-      </w:r>
+      </w:pPr>
     </w:p>
     <w:p>
       <w:pPr>
-        <w:pStyle w:val="Titel"/>
-        <w:rPr>
-          <w:color w:val="4472C4" w:themeColor="accent1"/>
-          <w:spacing w:val="0"/>
-          <w:sz w:val="96"/>
-          <w:szCs w:val="96"/>
-          <w:lang w:val="en-GB"/>
-          <w14:shadow w14:blurRad="38100" w14:dist="25400" w14:dir="5400000" w14:sx="100000" w14:sy="100000" w14:kx="0" w14:ky="0" w14:algn="ctr">
-            <w14:srgbClr w14:val="6E747A">
-              <w14:alpha w14:val="57000"/>
-            </w14:srgbClr>
-          </w14:shadow>
-          <w14:textOutline w14:w="0" w14:cap="flat" w14:cmpd="sng" w14:algn="ctr">
-            <w14:noFill/>
-            <w14:prstDash w14:val="solid"/>
-            <w14:round/>
-          </w14:textOutline>
-        </w:rPr>
-      </w:pPr>
-      <w:r>
-        <w:rPr>
-          <w:color w:val="4472C4" w:themeColor="accent1"/>
-          <w:spacing w:val="0"/>
-          <w:sz w:val="96"/>
-          <w:szCs w:val="96"/>
-          <w:lang w:val="en-GB"/>
-          <w14:shadow w14:blurRad="38100" w14:dist="25400" w14:dir="5400000" w14:sx="100000" w14:sy="100000" w14:kx="0" w14:ky="0" w14:algn="ctr">
-            <w14:srgbClr w14:val="6E747A">
-              <w14:alpha w14:val="57000"/>
-            </w14:srgbClr>
-          </w14:shadow>
-          <w14:textOutline w14:w="0" w14:cap="flat" w14:cmpd="sng" w14:algn="ctr">
-            <w14:noFill/>
-            <w14:prstDash w14:val="solid"/>
-            <w14:round/>
-          </w14:textOutline>
-        </w:rPr>
-        <w:t>Text</w:t>
-      </w:r>
+        <w:pStyle w:val="Subheading1"/>
+      </w:pPr>
+      <w:r>
+        <w:t>Experience</w:t>
+      </w:r>
+    </w:p>
+    <w:tbl>
+      <w:tblPr>
+        <w:tblStyle w:val="Tabellenraster"/>
+        <w:tblW w:w="0" w:type="auto"/>
+        <w:tblCellMar>
+          <w:left w:w="0" w:type="dxa"/>
+        </w:tblCellMar>
+        <w:tblLook w:val="04A0" w:firstRow="1" w:lastRow="0" w:firstColumn="1" w:lastColumn="0" w:noHBand="0" w:noVBand="1"/>
+      </w:tblPr>
+      <w:tblGrid>
+        <w:gridCol w:w="9062"/>
+      </w:tblGrid>
+      <w:tr>
+        <w:tc>
+          <w:tcPr>
+            <w:tcW w:w="9628" w:type="dxa"/>
+          </w:tcPr>
+          <w:p>
+            <w:pPr>
+              <w:pStyle w:val="BodyBold"/>
+              <w:spacing w:before="120"/>
+            </w:pPr>
+            <w:r>
+              <w:t>{experience</w:t>
+            </w:r>
+            <w:r>
+              <w:t>s</w:t>
+            </w:r>
+            <w:r>
+              <w:t>[0].jobTitle}</w:t>
+            </w:r>
+          </w:p>
+        </w:tc>
+      </w:tr>
+      <w:tr>
+        <w:tc>
+          <w:tcPr>
+            <w:tcW w:w="9628" w:type="dxa"/>
+          </w:tcPr>
+          <w:p>
+            <w:pPr>
+              <w:pStyle w:val="Body"/>
+              <w:spacing w:before="60"/>
+            </w:pPr>
+            <w:r>
+              <w:rPr>
+                <w:i/>
+                <w:iCs/>
+              </w:rPr>
+              <w:t>{experiences[0]</w:t>
+            </w:r>
+            <w:r>
+              <w:rPr>
+                <w:i/>
+                <w:iCs/>
+              </w:rPr>
+              <w:t>.</w:t>
+            </w:r>
+            <w:r>
+              <w:rPr>
+                <w:i/>
+                <w:iCs/>
+              </w:rPr>
+              <w:t>companyName</w:t>
+            </w:r>
+            <w:r>
+              <w:rPr>
+                <w:i/>
+                <w:iCs/>
+              </w:rPr>
+              <w:t>}</w:t>
+            </w:r>
+            <w:r>
+              <w:rPr>
+                <w:i/>
+                <w:iCs/>
+              </w:rPr>
+              <w:t xml:space="preserve">| </w:t>
+            </w:r>
+            <w:r>
+              <w:t>{experiences[0].startDate}</w:t>
+            </w:r>
+            <w:r>
+              <w:t xml:space="preserve"> </w:t>
+            </w:r>
+            <w:r>
+              <w:rPr>
+                <w:i/>
+                <w:iCs/>
+              </w:rPr>
+              <w:t xml:space="preserve">– </w:t>
+            </w:r>
+            <w:r>
+              <w:t>{experiences[0].</w:t>
+            </w:r>
+            <w:r>
+              <w:t>end</w:t>
+            </w:r>
+            <w:r>
+              <w:t>Date}</w:t>
+            </w:r>
+          </w:p>
+        </w:tc>
+      </w:tr>
+      <w:tr>
+        <w:tc>
+          <w:tcPr>
+            <w:tcW w:w="9628" w:type="dxa"/>
+          </w:tcPr>
+          <w:p>
+            <w:pPr>
+              <w:pStyle w:val="Body"/>
+              <w:spacing w:before="120" w:after="120"/>
+            </w:pPr>
+            <w:r>
+              <w:t>De</w:t>
+            </w:r>
+            <w:r>
+              <w:t>scription: A short paragraph to describe your role and responsibilities, anything that makes you stand out.</w:t>
+            </w:r>
+          </w:p>
+        </w:tc>
+      </w:tr>
+      <w:tr>
+        <w:trPr>
+          <w:trHeight w:val="168"/>
+        </w:trPr>
+        <w:tc>
+          <w:tcPr>
+            <w:tcW w:w="9628" w:type="dxa"/>
+          </w:tcPr>
+          <w:p>
+            <w:pPr>
+              <w:pStyle w:val="Listenabsatz"/>
+              <w:numPr>
+                <w:ilvl w:val="0"/>
+                <w:numId w:val="5"/>
+              </w:numPr>
+              <w:spacing w:line="276" w:lineRule="auto"/>
+              <w:ind w:left="215" w:hanging="215"/>
+              <w:rPr>
+                <w:b/>
+                <w:bCs/>
+              </w:rPr>
+            </w:pPr>
+            <w:r>
+              <w:t>{experiences[0].</w:t>
+            </w:r>
+            <w:r>
+              <w:t>positionFeature</w:t>
+            </w:r>
+            <w:r>
+              <w:t>[0]}</w:t>
+            </w:r>
+          </w:p>
+          <w:p>
+            <w:pPr>
+              <w:pStyle w:val="Listenabsatz"/>
+              <w:numPr>
+                <w:ilvl w:val="0"/>
+                <w:numId w:val="5"/>
+              </w:numPr>
+              <w:spacing w:line="276" w:lineRule="auto"/>
+              <w:rPr>
+                <w:b/>
+                <w:bCs/>
+              </w:rPr>
+            </w:pPr>
+            <w:r>
+              <w:t>{</w:t>
+            </w:r>
+            <w:r>
+              <w:t>user.firstName</w:t>
+            </w:r>
+            <w:r>
+              <w:t>}</w:t>
+            </w:r>
+          </w:p>
+          <w:p>
+            <w:pPr>
+              <w:pStyle w:val="Listenabsatz"/>
+              <w:numPr>
+                <w:ilvl w:val="0"/>
+                <w:numId w:val="5"/>
+              </w:numPr>
+              <w:spacing w:line="276" w:lineRule="auto"/>
+              <w:rPr>
+                <w:b/>
+                <w:bCs/>
+              </w:rPr>
+            </w:pPr>
+            <w:r>
+              <w:t>{experiences[0].</w:t>
+            </w:r>
+            <w:r>
+              <w:t>positionFeature</w:t>
+            </w:r>
+            <w:r>
+              <w:t>[1]}</w:t>
+            </w:r>
+          </w:p>
+          <w:p>
+            <w:pPr>
+              <w:pStyle w:val="Listenabsatz"/>
+              <w:numPr>
+                <w:ilvl w:val="0"/>
+                <w:numId w:val="5"/>
+              </w:numPr>
+              <w:spacing w:line="276" w:lineRule="auto"/>
+              <w:rPr>
+                <w:b/>
+                <w:bCs/>
+              </w:rPr>
+            </w:pPr>
+            <w:r>
+              <w:t>{</w:t>
+            </w:r>
+            <w:r>
+              <w:t>Text</w:t>
+            </w:r>
+            <w:r>
+              <w:t>4</w:t>
+            </w:r>
+            <w:r>
+              <w:t>/list key skills</w:t>
+            </w:r>
+            <w:r>
+              <w:t>}</w:t>
+            </w:r>
+          </w:p>
+        </w:tc>
+      </w:tr>
+    </w:tbl>
+    <w:p>
+      <w:pPr>
+        <w:pStyle w:val="Subheading1"/>
+      </w:pPr>
+    </w:p>
+    <w:tbl>
+      <w:tblPr>
+        <w:tblStyle w:val="Tabellenraster"/>
+        <w:tblW w:w="0" w:type="auto"/>
+        <w:tblCellMar>
+          <w:left w:w="0" w:type="dxa"/>
+        </w:tblCellMar>
+        <w:tblLook w:val="04A0" w:firstRow="1" w:lastRow="0" w:firstColumn="1" w:lastColumn="0" w:noHBand="0" w:noVBand="1"/>
+      </w:tblPr>
+      <w:tblGrid>
+        <w:gridCol w:w="9062"/>
+      </w:tblGrid>
+      <w:tr>
+        <w:tc>
+          <w:tcPr>
+            <w:tcW w:w="9628" w:type="dxa"/>
+          </w:tcPr>
+          <w:p>
+            <w:pPr>
+              <w:pStyle w:val="BodyBold"/>
+              <w:spacing w:before="120"/>
+            </w:pPr>
+            <w:r>
+              <w:t>{</w:t>
+            </w:r>
+            <w:r>
+              <w:t>Job Title</w:t>
+            </w:r>
+            <w:r>
+              <w:t>}</w:t>
+            </w:r>
+          </w:p>
+        </w:tc>
+      </w:tr>
+      <w:tr>
+        <w:tc>
+          <w:tcPr>
+            <w:tcW w:w="9628" w:type="dxa"/>
+          </w:tcPr>
+          <w:p>
+            <w:pPr>
+              <w:pStyle w:val="Body"/>
+              <w:spacing w:before="60"/>
+            </w:pPr>
+            <w:r>
+              <w:rPr>
+                <w:i/>
+                <w:iCs/>
+              </w:rPr>
+              <w:t>{</w:t>
+            </w:r>
+            <w:r>
+              <w:rPr>
+                <w:i/>
+                <w:iCs/>
+              </w:rPr>
+              <w:t>Company Name</w:t>
+            </w:r>
+            <w:r>
+              <w:rPr>
+                <w:i/>
+                <w:iCs/>
+              </w:rPr>
+              <w:t>}</w:t>
+            </w:r>
+            <w:r>
+              <w:rPr>
+                <w:i/>
+                <w:iCs/>
+              </w:rPr>
+              <w:t xml:space="preserve"> | </w:t>
+            </w:r>
+            <w:r>
+              <w:rPr>
+                <w:i/>
+                <w:iCs/>
+              </w:rPr>
+              <w:t>{</w:t>
+            </w:r>
+            <w:r>
+              <w:rPr>
+                <w:i/>
+                <w:iCs/>
+              </w:rPr>
+              <w:t>Feb 2023</w:t>
+            </w:r>
+            <w:r>
+              <w:rPr>
+                <w:i/>
+                <w:iCs/>
+              </w:rPr>
+              <w:t>}</w:t>
+            </w:r>
+            <w:r>
+              <w:rPr>
+                <w:i/>
+                <w:iCs/>
+              </w:rPr>
+              <w:t xml:space="preserve"> – </w:t>
+            </w:r>
+            <w:r>
+              <w:rPr>
+                <w:i/>
+                <w:iCs/>
+              </w:rPr>
+              <w:t>{</w:t>
+            </w:r>
+            <w:r>
+              <w:rPr>
+                <w:i/>
+                <w:iCs/>
+              </w:rPr>
+              <w:t>Feb 2024</w:t>
+            </w:r>
+            <w:r>
+              <w:rPr>
+                <w:i/>
+                <w:iCs/>
+              </w:rPr>
+              <w:t>}</w:t>
+            </w:r>
+          </w:p>
+        </w:tc>
+      </w:tr>
+      <w:tr>
+        <w:tc>
+          <w:tcPr>
+            <w:tcW w:w="9628" w:type="dxa"/>
+          </w:tcPr>
+          <w:p>
+            <w:pPr>
+              <w:pStyle w:val="Body"/>
+              <w:spacing w:before="120" w:after="120"/>
+            </w:pPr>
+            <w:r>
+              <w:t>De</w:t>
+            </w:r>
+            <w:r>
+              <w:t xml:space="preserve">scription: </w:t>
+            </w:r>
+            <w:r>
+              <w:t>{</w:t>
+            </w:r>
+            <w:r>
+              <w:t>A short paragraph to describe your role and responsibilities, anything that makes you stand out.</w:t>
+            </w:r>
+            <w:r>
+              <w:t>}</w:t>
+            </w:r>
+          </w:p>
+        </w:tc>
+      </w:tr>
+      <w:tr>
+        <w:trPr>
+          <w:trHeight w:val="168"/>
+        </w:trPr>
+        <w:tc>
+          <w:tcPr>
+            <w:tcW w:w="9628" w:type="dxa"/>
+          </w:tcPr>
+          <w:p>
+            <w:pPr>
+              <w:pStyle w:val="Listenabsatz"/>
+              <w:numPr>
+                <w:ilvl w:val="0"/>
+                <w:numId w:val="5"/>
+              </w:numPr>
+              <w:spacing w:line="276" w:lineRule="auto"/>
+              <w:ind w:left="215" w:hanging="215"/>
+              <w:rPr>
+                <w:b/>
+                <w:bCs/>
+              </w:rPr>
+            </w:pPr>
+            <w:r>
+              <w:t>{Text/list key skills}</w:t>
+            </w:r>
+          </w:p>
+          <w:p>
+            <w:pPr>
+              <w:pStyle w:val="Listenabsatz"/>
+              <w:numPr>
+                <w:ilvl w:val="0"/>
+                <w:numId w:val="5"/>
+              </w:numPr>
+              <w:spacing w:line="276" w:lineRule="auto"/>
+              <w:rPr>
+                <w:b/>
+                <w:bCs/>
+              </w:rPr>
+            </w:pPr>
+            <w:r>
+              <w:t>{Text/list key skills}</w:t>
+            </w:r>
+          </w:p>
+          <w:p>
+            <w:pPr>
+              <w:pStyle w:val="Listenabsatz"/>
+              <w:numPr>
+                <w:ilvl w:val="0"/>
+                <w:numId w:val="5"/>
+              </w:numPr>
+              <w:spacing w:line="276" w:lineRule="auto"/>
+              <w:rPr>
+                <w:b/>
+                <w:bCs/>
+              </w:rPr>
+            </w:pPr>
+            <w:r>
+              <w:t>{Text/list key skills}</w:t>
+            </w:r>
+          </w:p>
+          <w:p>
+            <w:pPr>
+              <w:pStyle w:val="Listenabsatz"/>
+              <w:numPr>
+                <w:ilvl w:val="0"/>
+                <w:numId w:val="5"/>
+              </w:numPr>
+              <w:spacing w:line="276" w:lineRule="auto"/>
+              <w:rPr>
+                <w:b/>
+                <w:bCs/>
+              </w:rPr>
+            </w:pPr>
+            <w:r>
+              <w:t>{Text/list key skills}</w:t>
+            </w:r>
+          </w:p>
+          <w:p>
+            <w:pPr>
+              <w:spacing w:line="276" w:lineRule="auto"/>
+              <w:rPr>
+                <w:b/>
+                <w:bCs/>
+              </w:rPr>
+            </w:pPr>
+          </w:p>
+        </w:tc>
+      </w:tr>
+    </w:tbl>
+    <w:p>
+      <w:pPr>
+        <w:rPr>
+          <w:lang w:val="en-GB"/>
+        </w:rPr>
+      </w:pPr>
     </w:p>
     <w:p>
       <w:pPr>
-        <w:pStyle w:val="Listenabsatz"/>
-        <w:numPr>
-          <w:ilvl w:val="0"/>
-          <w:numId w:val="2"/>
-        </w:numPr>
-        <w:rPr>
-          <w:lang w:val="en-GB"/>
-        </w:rPr>
-      </w:pPr>
-      <w:r>
-        <w:rPr>
-          <w:lang w:val="en-GB"/>
-        </w:rPr>
-        <w:t>{</w:t>
-      </w:r>
-      <w:proofErr w:type="spellStart"/>
-      <w:r>
-        <w:rPr>
-          <w:lang w:val="en-GB"/>
-        </w:rPr>
-        <w:t>punkt</w:t>
-      </w:r>
-      <w:proofErr w:type="spellEnd"/>
-      <w:r>
-        <w:rPr>
-          <w:lang w:val="en-GB"/>
-        </w:rPr>
-        <w:t xml:space="preserve"> 1}</w:t>
-      </w:r>
+        <w:pStyle w:val="Subheading1"/>
+      </w:pPr>
+      <w:r>
+        <w:t>Education</w:t>
+      </w:r>
+    </w:p>
+    <w:tbl>
+      <w:tblPr>
+        <w:tblStyle w:val="Tabellenraster"/>
+        <w:tblW w:w="0" w:type="auto"/>
+        <w:tblBorders>
+          <w:top w:val="none" w:sz="0" w:space="0" w:color="auto"/>
+          <w:left w:val="none" w:sz="0" w:space="0" w:color="auto"/>
+          <w:bottom w:val="none" w:sz="0" w:space="0" w:color="auto"/>
+          <w:right w:val="none" w:sz="0" w:space="0" w:color="auto"/>
+          <w:insideH w:val="none" w:sz="0" w:space="0" w:color="auto"/>
+          <w:insideV w:val="none" w:sz="0" w:space="0" w:color="auto"/>
+        </w:tblBorders>
+        <w:tblCellMar>
+          <w:left w:w="0" w:type="dxa"/>
+        </w:tblCellMar>
+        <w:tblLook w:val="04A0" w:firstRow="1" w:lastRow="0" w:firstColumn="1" w:lastColumn="0" w:noHBand="0" w:noVBand="1"/>
+      </w:tblPr>
+      <w:tblGrid>
+        <w:gridCol w:w="4531"/>
+        <w:gridCol w:w="4531"/>
+      </w:tblGrid>
+      <w:tr>
+        <w:tc>
+          <w:tcPr>
+            <w:tcW w:w="9628" w:type="dxa"/>
+            <w:gridSpan w:val="2"/>
+            <w:tcBorders>
+              <w:top w:val="single" w:sz="4" w:space="0" w:color="auto"/>
+              <w:left w:val="single" w:sz="4" w:space="0" w:color="auto"/>
+              <w:bottom w:val="single" w:sz="4" w:space="0" w:color="auto"/>
+              <w:right w:val="single" w:sz="4" w:space="0" w:color="auto"/>
+            </w:tcBorders>
+            <w:hideMark/>
+          </w:tcPr>
+          <w:p>
+            <w:pPr>
+              <w:pStyle w:val="BodyBold"/>
+              <w:spacing w:before="120"/>
+            </w:pPr>
+            <w:r>
+              <w:t>{educations[0].</w:t>
+            </w:r>
+            <w:r>
+              <w:t>studyTitle</w:t>
+            </w:r>
+            <w:r>
+              <w:t>}</w:t>
+            </w:r>
+            <w:r>
+              <w:t xml:space="preserve">, </w:t>
+            </w:r>
+            <w:r>
+              <w:t>{educations[0].degree}</w:t>
+            </w:r>
+          </w:p>
+        </w:tc>
+      </w:tr>
+      <w:tr>
+        <w:tc>
+          <w:tcPr>
+            <w:tcW w:w="9628" w:type="dxa"/>
+            <w:gridSpan w:val="2"/>
+            <w:tcBorders>
+              <w:top w:val="single" w:sz="4" w:space="0" w:color="auto"/>
+              <w:left w:val="single" w:sz="4" w:space="0" w:color="auto"/>
+              <w:bottom w:val="single" w:sz="4" w:space="0" w:color="auto"/>
+              <w:right w:val="single" w:sz="4" w:space="0" w:color="auto"/>
+            </w:tcBorders>
+            <w:hideMark/>
+          </w:tcPr>
+          <w:p>
+            <w:pPr>
+              <w:pStyle w:val="Body"/>
+              <w:spacing w:before="60" w:after="120"/>
+            </w:pPr>
+            <w:r>
+              <w:rPr>
+                <w:i/>
+                <w:iCs/>
+              </w:rPr>
+              <w:t>{educations[0].universityName}</w:t>
+            </w:r>
+            <w:r>
+              <w:rPr>
+                <w:i/>
+                <w:iCs/>
+              </w:rPr>
+              <w:t xml:space="preserve"> | </w:t>
+            </w:r>
+            <w:r>
+              <w:rPr>
+                <w:i/>
+                <w:iCs/>
+              </w:rPr>
+              <w:t>{educations[0].startDate}</w:t>
+            </w:r>
+            <w:r>
+              <w:rPr>
+                <w:i/>
+                <w:iCs/>
+              </w:rPr>
+              <w:t xml:space="preserve">– </w:t>
+            </w:r>
+            <w:r>
+              <w:rPr>
+                <w:i/>
+                <w:iCs/>
+              </w:rPr>
+              <w:t>{educations[0].</w:t>
+            </w:r>
+            <w:r>
+              <w:rPr>
+                <w:i/>
+                <w:iCs/>
+              </w:rPr>
+              <w:t>end</w:t>
+            </w:r>
+            <w:r>
+              <w:rPr>
+                <w:i/>
+                <w:iCs/>
+              </w:rPr>
+              <w:t>Date}</w:t>
+            </w:r>
+          </w:p>
+        </w:tc>
+      </w:tr>
+      <w:tr>
+        <w:trPr>
+          <w:trHeight w:val="486"/>
+        </w:trPr>
+        <w:tc>
+          <w:tcPr>
+            <w:tcW w:w="4814" w:type="dxa"/>
+            <w:tcBorders>
+              <w:top w:val="single" w:sz="4" w:space="0" w:color="auto"/>
+              <w:left w:val="single" w:sz="4" w:space="0" w:color="auto"/>
+              <w:bottom w:val="single" w:sz="4" w:space="0" w:color="auto"/>
+              <w:right w:val="single" w:sz="4" w:space="0" w:color="auto"/>
+            </w:tcBorders>
+            <w:hideMark/>
+          </w:tcPr>
+          <w:p>
+            <w:pPr>
+              <w:pStyle w:val="Listenabsatz"/>
+              <w:numPr>
+                <w:ilvl w:val="0"/>
+                <w:numId w:val="6"/>
+              </w:numPr>
+              <w:spacing w:line="276" w:lineRule="auto"/>
+              <w:rPr>
+                <w:b/>
+                <w:bCs/>
+              </w:rPr>
+            </w:pPr>
+            <w:r>
+              <w:t>{educations[0].keyModules[</w:t>
+            </w:r>
+            <w:r>
+              <w:t>0</w:t>
+            </w:r>
+            <w:r>
+              <w:t>]}</w:t>
+            </w:r>
+          </w:p>
+          <w:p>
+            <w:pPr>
+              <w:pStyle w:val="Listenabsatz"/>
+              <w:numPr>
+                <w:ilvl w:val="0"/>
+                <w:numId w:val="6"/>
+              </w:numPr>
+              <w:spacing w:line="276" w:lineRule="auto"/>
+              <w:rPr>
+                <w:b/>
+                <w:bCs/>
+              </w:rPr>
+            </w:pPr>
+            <w:r>
+              <w:t>{educations[0].keyModules[1]}</w:t>
+            </w:r>
+          </w:p>
+        </w:tc>
+        <w:tc>
+          <w:tcPr>
+            <w:tcW w:w="4814" w:type="dxa"/>
+            <w:tcBorders>
+              <w:top w:val="single" w:sz="4" w:space="0" w:color="auto"/>
+              <w:left w:val="single" w:sz="4" w:space="0" w:color="auto"/>
+              <w:bottom w:val="single" w:sz="4" w:space="0" w:color="auto"/>
+              <w:right w:val="single" w:sz="4" w:space="0" w:color="auto"/>
+            </w:tcBorders>
+            <w:hideMark/>
+          </w:tcPr>
+          <w:p>
+            <w:pPr>
+              <w:pStyle w:val="Listenabsatz"/>
+              <w:numPr>
+                <w:ilvl w:val="0"/>
+                <w:numId w:val="6"/>
+              </w:numPr>
+              <w:spacing w:before="120" w:line="276" w:lineRule="auto"/>
+              <w:ind w:left="215" w:hanging="215"/>
+              <w:rPr>
+                <w:b/>
+                <w:bCs/>
+              </w:rPr>
+            </w:pPr>
+            <w:r>
+              <w:t>{educations[0].keyModules[</w:t>
+            </w:r>
+            <w:r>
+              <w:t>2</w:t>
+            </w:r>
+            <w:r>
+              <w:t>]}</w:t>
+            </w:r>
+          </w:p>
+          <w:p>
+            <w:pPr>
+              <w:pStyle w:val="Listenabsatz"/>
+              <w:numPr>
+                <w:ilvl w:val="0"/>
+                <w:numId w:val="6"/>
+              </w:numPr>
+              <w:spacing w:before="120" w:line="276" w:lineRule="auto"/>
+              <w:ind w:left="215" w:hanging="215"/>
+              <w:rPr>
+                <w:b/>
+                <w:bCs/>
+              </w:rPr>
+            </w:pPr>
+            <w:r>
+              <w:t>{educations[0].keyModules[</w:t>
+            </w:r>
+            <w:r>
+              <w:t>3</w:t>
+            </w:r>
+            <w:r>
+              <w:t>]}</w:t>
+            </w:r>
+          </w:p>
+        </w:tc>
+      </w:tr>
+    </w:tbl>
+    <w:p>
+      <w:pPr>
+        <w:pStyle w:val="Subheading1"/>
+      </w:pPr>
+    </w:p>
+    <w:tbl>
+      <w:tblPr>
+        <w:tblStyle w:val="Tabellenraster"/>
+        <w:tblW w:w="0" w:type="auto"/>
+        <w:tblBorders>
+          <w:top w:val="none" w:sz="0" w:space="0" w:color="auto"/>
+          <w:left w:val="none" w:sz="0" w:space="0" w:color="auto"/>
+          <w:bottom w:val="none" w:sz="0" w:space="0" w:color="auto"/>
+          <w:right w:val="none" w:sz="0" w:space="0" w:color="auto"/>
+          <w:insideH w:val="none" w:sz="0" w:space="0" w:color="auto"/>
+          <w:insideV w:val="none" w:sz="0" w:space="0" w:color="auto"/>
+        </w:tblBorders>
+        <w:tblCellMar>
+          <w:left w:w="0" w:type="dxa"/>
+        </w:tblCellMar>
+        <w:tblLook w:val="04A0" w:firstRow="1" w:lastRow="0" w:firstColumn="1" w:lastColumn="0" w:noHBand="0" w:noVBand="1"/>
+      </w:tblPr>
+      <w:tblGrid>
+        <w:gridCol w:w="4531"/>
+        <w:gridCol w:w="4531"/>
+      </w:tblGrid>
+      <w:tr>
+        <w:tc>
+          <w:tcPr>
+            <w:tcW w:w="9628" w:type="dxa"/>
+            <w:gridSpan w:val="2"/>
+            <w:tcBorders>
+              <w:top w:val="single" w:sz="4" w:space="0" w:color="auto"/>
+              <w:left w:val="single" w:sz="4" w:space="0" w:color="auto"/>
+              <w:bottom w:val="single" w:sz="4" w:space="0" w:color="auto"/>
+              <w:right w:val="single" w:sz="4" w:space="0" w:color="auto"/>
+            </w:tcBorders>
+            <w:hideMark/>
+          </w:tcPr>
+          <w:p>
+            <w:pPr>
+              <w:pStyle w:val="BodyBold"/>
+              <w:spacing w:before="120"/>
+            </w:pPr>
+            <w:r>
+              <w:t>Degree Name</w:t>
+            </w:r>
+          </w:p>
+        </w:tc>
+      </w:tr>
+      <w:tr>
+        <w:tc>
+          <w:tcPr>
+            <w:tcW w:w="9628" w:type="dxa"/>
+            <w:gridSpan w:val="2"/>
+            <w:tcBorders>
+              <w:top w:val="single" w:sz="4" w:space="0" w:color="auto"/>
+              <w:left w:val="single" w:sz="4" w:space="0" w:color="auto"/>
+              <w:bottom w:val="single" w:sz="4" w:space="0" w:color="auto"/>
+              <w:right w:val="single" w:sz="4" w:space="0" w:color="auto"/>
+            </w:tcBorders>
+            <w:hideMark/>
+          </w:tcPr>
+          <w:p>
+            <w:pPr>
+              <w:pStyle w:val="Body"/>
+              <w:spacing w:before="60" w:after="120"/>
+            </w:pPr>
+            <w:r>
+              <w:rPr>
+                <w:i/>
+                <w:iCs/>
+              </w:rPr>
+              <w:t>University Name | Sep 2019 – Jun 2022</w:t>
+            </w:r>
+          </w:p>
+        </w:tc>
+      </w:tr>
+      <w:tr>
+        <w:trPr>
+          <w:trHeight w:val="486"/>
+        </w:trPr>
+        <w:tc>
+          <w:tcPr>
+            <w:tcW w:w="4814" w:type="dxa"/>
+            <w:tcBorders>
+              <w:top w:val="single" w:sz="4" w:space="0" w:color="auto"/>
+              <w:left w:val="single" w:sz="4" w:space="0" w:color="auto"/>
+              <w:bottom w:val="single" w:sz="4" w:space="0" w:color="auto"/>
+              <w:right w:val="single" w:sz="4" w:space="0" w:color="auto"/>
+            </w:tcBorders>
+            <w:hideMark/>
+          </w:tcPr>
+          <w:p>
+            <w:pPr>
+              <w:pStyle w:val="Listenabsatz"/>
+              <w:numPr>
+                <w:ilvl w:val="0"/>
+                <w:numId w:val="6"/>
+              </w:numPr>
+              <w:spacing w:line="276" w:lineRule="auto"/>
+              <w:ind w:left="215" w:hanging="215"/>
+              <w:rPr>
+                <w:b/>
+                <w:bCs/>
+              </w:rPr>
+            </w:pPr>
+            <w:r>
+              <w:t>List key modules</w:t>
+            </w:r>
+          </w:p>
+          <w:p>
+            <w:pPr>
+              <w:pStyle w:val="Listenabsatz"/>
+              <w:numPr>
+                <w:ilvl w:val="0"/>
+                <w:numId w:val="6"/>
+              </w:numPr>
+              <w:spacing w:line="276" w:lineRule="auto"/>
+              <w:rPr>
+                <w:b/>
+                <w:bCs/>
+              </w:rPr>
+            </w:pPr>
+            <w:r>
+              <w:t>List key modules</w:t>
+            </w:r>
+          </w:p>
+        </w:tc>
+        <w:tc>
+          <w:tcPr>
+            <w:tcW w:w="4814" w:type="dxa"/>
+            <w:tcBorders>
+              <w:top w:val="single" w:sz="4" w:space="0" w:color="auto"/>
+              <w:left w:val="single" w:sz="4" w:space="0" w:color="auto"/>
+              <w:bottom w:val="single" w:sz="4" w:space="0" w:color="auto"/>
+              <w:right w:val="single" w:sz="4" w:space="0" w:color="auto"/>
+            </w:tcBorders>
+            <w:hideMark/>
+          </w:tcPr>
+          <w:p>
+            <w:pPr>
+              <w:pStyle w:val="Listenabsatz"/>
+              <w:numPr>
+                <w:ilvl w:val="0"/>
+                <w:numId w:val="6"/>
+              </w:numPr>
+              <w:spacing w:before="120" w:line="276" w:lineRule="auto"/>
+              <w:ind w:left="215" w:hanging="215"/>
+              <w:rPr>
+                <w:b/>
+                <w:bCs/>
+              </w:rPr>
+            </w:pPr>
+            <w:r>
+              <w:t>List key modules</w:t>
+            </w:r>
+          </w:p>
+          <w:p>
+            <w:pPr>
+              <w:pStyle w:val="Listenabsatz"/>
+              <w:numPr>
+                <w:ilvl w:val="0"/>
+                <w:numId w:val="6"/>
+              </w:numPr>
+              <w:spacing w:before="120" w:line="276" w:lineRule="auto"/>
+              <w:ind w:left="215" w:hanging="215"/>
+              <w:rPr>
+                <w:b/>
+                <w:bCs/>
+              </w:rPr>
+            </w:pPr>
+            <w:r>
+              <w:t>List key modules</w:t>
+            </w:r>
+          </w:p>
+        </w:tc>
+      </w:tr>
+    </w:tbl>
+    <w:p>
+      <w:pPr>
+        <w:pStyle w:val="Body"/>
+        <w:spacing w:before="120"/>
+      </w:pPr>
     </w:p>
     <w:p>
       <w:pPr>
-        <w:pStyle w:val="Listenabsatz"/>
-        <w:numPr>
-          <w:ilvl w:val="0"/>
-          <w:numId w:val="2"/>
-        </w:numPr>
-        <w:rPr>
-          <w:lang w:val="en-GB"/>
-        </w:rPr>
-      </w:pPr>
-      <w:r>
-        <w:rPr>
-          <w:lang w:val="en-GB"/>
-        </w:rPr>
-        <w:t>{</w:t>
-      </w:r>
-      <w:proofErr w:type="spellStart"/>
-      <w:r>
-        <w:rPr>
-          <w:lang w:val="en-GB"/>
-        </w:rPr>
-        <w:t>punkt</w:t>
-      </w:r>
-      <w:proofErr w:type="spellEnd"/>
-      <w:r>
-        <w:rPr>
-          <w:lang w:val="en-GB"/>
-        </w:rPr>
-        <w:t xml:space="preserve"> 2}</w:t>
-      </w:r>
+        <w:pStyle w:val="berschrift2"/>
+        <w:rPr>
+          <w:lang w:val="en-GB"/>
+        </w:rPr>
+      </w:pPr>
     </w:p>
     <w:p>
       <w:pPr>
-        <w:pStyle w:val="Titel"/>
-        <w:rPr>
-          <w:color w:val="000000" w:themeColor="text1"/>
-          <w:spacing w:val="0"/>
-          <w:sz w:val="40"/>
-          <w:szCs w:val="40"/>
-          <w:lang w:val="en-GB"/>
-          <w14:shadow w14:blurRad="38100" w14:dist="19050" w14:dir="2700000" w14:sx="100000" w14:sy="100000" w14:kx="0" w14:ky="0" w14:algn="tl">
-            <w14:schemeClr w14:val="dk1">
-              <w14:alpha w14:val="60000"/>
-            </w14:schemeClr>
-          </w14:shadow>
-          <w14:textOutline w14:w="0" w14:cap="flat" w14:cmpd="sng" w14:algn="ctr">
-            <w14:noFill/>
-            <w14:prstDash w14:val="solid"/>
-            <w14:round/>
-          </w14:textOutline>
-        </w:rPr>
-      </w:pPr>
-      <w:r>
-        <w:rPr>
-          <w:color w:val="000000" w:themeColor="text1"/>
-          <w:spacing w:val="0"/>
-          <w:sz w:val="40"/>
-          <w:szCs w:val="40"/>
-          <w:lang w:val="en-GB"/>
-          <w14:shadow w14:blurRad="38100" w14:dist="19050" w14:dir="2700000" w14:sx="100000" w14:sy="100000" w14:kx="0" w14:ky="0" w14:algn="tl">
-            <w14:schemeClr w14:val="dk1">
-              <w14:alpha w14:val="60000"/>
-            </w14:schemeClr>
-          </w14:shadow>
-          <w14:textOutline w14:w="0" w14:cap="flat" w14:cmpd="sng" w14:algn="ctr">
-            <w14:noFill/>
-            <w14:prstDash w14:val="solid"/>
-            <w14:round/>
-          </w14:textOutline>
-        </w:rPr>
-        <w:t xml:space="preserve">This is my email: </w:t>
-      </w:r>
-      <w:r>
-        <w:rPr>
-          <w:color w:val="4472C4" w:themeColor="accent1"/>
-          <w:spacing w:val="0"/>
-          <w:sz w:val="40"/>
-          <w:szCs w:val="40"/>
-          <w:lang w:val="en-GB"/>
-          <w14:shadow w14:blurRad="38100" w14:dist="25400" w14:dir="5400000" w14:sx="100000" w14:sy="100000" w14:kx="0" w14:ky="0" w14:algn="ctr">
-            <w14:srgbClr w14:val="6E747A">
-              <w14:alpha w14:val="57000"/>
-            </w14:srgbClr>
-          </w14:shadow>
-          <w14:textOutline w14:w="0" w14:cap="flat" w14:cmpd="sng" w14:algn="ctr">
-            <w14:noFill/>
-            <w14:prstDash w14:val="solid"/>
-            <w14:round/>
-          </w14:textOutline>
-        </w:rPr>
-        <w:t>{</w:t>
-      </w:r>
-      <w:proofErr w:type="spellStart"/>
-      <w:proofErr w:type="gramStart"/>
-      <w:r>
-        <w:rPr>
-          <w:color w:val="4472C4" w:themeColor="accent1"/>
-          <w:spacing w:val="0"/>
-          <w:sz w:val="40"/>
-          <w:szCs w:val="40"/>
-          <w:lang w:val="en-GB"/>
-          <w14:shadow w14:blurRad="38100" w14:dist="25400" w14:dir="5400000" w14:sx="100000" w14:sy="100000" w14:kx="0" w14:ky="0" w14:algn="ctr">
-            <w14:srgbClr w14:val="6E747A">
-              <w14:alpha w14:val="57000"/>
-            </w14:srgbClr>
-          </w14:shadow>
-          <w14:textOutline w14:w="0" w14:cap="flat" w14:cmpd="sng" w14:algn="ctr">
-            <w14:noFill/>
-            <w14:prstDash w14:val="solid"/>
-            <w14:round/>
-          </w14:textOutline>
-        </w:rPr>
-        <w:t>user.email</w:t>
-      </w:r>
-      <w:proofErr w:type="spellEnd"/>
-      <w:proofErr w:type="gramEnd"/>
-      <w:r>
-        <w:rPr>
-          <w:color w:val="4472C4" w:themeColor="accent1"/>
-          <w:spacing w:val="0"/>
-          <w:sz w:val="40"/>
-          <w:szCs w:val="40"/>
-          <w:lang w:val="en-GB"/>
-          <w14:shadow w14:blurRad="38100" w14:dist="25400" w14:dir="5400000" w14:sx="100000" w14:sy="100000" w14:kx="0" w14:ky="0" w14:algn="ctr">
-            <w14:srgbClr w14:val="6E747A">
-              <w14:alpha w14:val="57000"/>
-            </w14:srgbClr>
-          </w14:shadow>
-          <w14:textOutline w14:w="0" w14:cap="flat" w14:cmpd="sng" w14:algn="ctr">
-            <w14:noFill/>
-            <w14:prstDash w14:val="solid"/>
-            <w14:round/>
-          </w14:textOutline>
-        </w:rPr>
-        <w:t>}</w:t>
-      </w:r>
-      <w:r>
-        <w:rPr>
-          <w:color w:val="000000" w:themeColor="text1"/>
-          <w:spacing w:val="0"/>
-          <w:sz w:val="40"/>
-          <w:szCs w:val="40"/>
-          <w:lang w:val="en-GB"/>
-          <w14:shadow w14:blurRad="38100" w14:dist="19050" w14:dir="2700000" w14:sx="100000" w14:sy="100000" w14:kx="0" w14:ky="0" w14:algn="tl">
-            <w14:schemeClr w14:val="dk1">
-              <w14:alpha w14:val="60000"/>
-            </w14:schemeClr>
-          </w14:shadow>
-          <w14:textOutline w14:w="0" w14:cap="flat" w14:cmpd="sng" w14:algn="ctr">
-            <w14:noFill/>
-            <w14:prstDash w14:val="solid"/>
-            <w14:round/>
-          </w14:textOutline>
-        </w:rPr>
-        <w:t>.</w:t>
-      </w:r>
+        <w:pStyle w:val="berschrift2"/>
+        <w:rPr>
+          <w:lang w:val="en-GB"/>
+        </w:rPr>
+      </w:pPr>
     </w:p>
     <w:p>
       <w:pPr>
-        <w:pStyle w:val="Listenabsatz"/>
-        <w:numPr>
-          <w:ilvl w:val="0"/>
-          <w:numId w:val="4"/>
-        </w:numPr>
-        <w:rPr>
-          <w:lang w:val="en-GB"/>
-        </w:rPr>
-      </w:pPr>
-      <w:r>
-        <w:rPr>
-          <w:lang w:val="en-GB"/>
-        </w:rPr>
-        <w:t>{</w:t>
-      </w:r>
-      <w:proofErr w:type="spellStart"/>
-      <w:r>
-        <w:rPr>
-          <w:lang w:val="en-GB"/>
-        </w:rPr>
-        <w:t>blablabla</w:t>
-      </w:r>
-      <w:proofErr w:type="spellEnd"/>
-      <w:r>
-        <w:rPr>
-          <w:lang w:val="en-GB"/>
-        </w:rPr>
-        <w:t>}</w:t>
+        <w:pStyle w:val="berschrift2"/>
+        <w:rPr>
+          <w:lang w:val="en-GB"/>
+        </w:rPr>
+      </w:pPr>
+      <w:r>
+        <w:rPr>
+          <w:lang w:val="en-GB"/>
+        </w:rPr>
+        <w:t>_</w:t>
+      </w:r>
+      <w:r>
+        <w:rPr>
+          <w:lang w:val="en-GB"/>
+        </w:rPr>
+        <w:t>Exp5</w:t>
+      </w:r>
+      <w:r>
+        <w:rPr>
+          <w:lang w:val="en-GB"/>
+        </w:rPr>
+        <w:t>_</w:t>
+      </w:r>
+      <w:r>
+        <w:rPr>
+          <w:lang w:val="en-GB"/>
+        </w:rPr>
+        <w:t>Not needed Heading</w:t>
       </w:r>
     </w:p>
     <w:p>
       <w:pPr>
-        <w:pStyle w:val="Listenabsatz"/>
-        <w:numPr>
-          <w:ilvl w:val="0"/>
-          <w:numId w:val="4"/>
-        </w:numPr>
-        <w:rPr>
-          <w:lang w:val="en-GB"/>
-        </w:rPr>
-      </w:pPr>
-      <w:r>
-        <w:rPr>
-          <w:lang w:val="en-GB"/>
-        </w:rPr>
-        <w:t>{</w:t>
-      </w:r>
-      <w:proofErr w:type="spellStart"/>
-      <w:r>
-        <w:rPr>
-          <w:lang w:val="en-GB"/>
-        </w:rPr>
-        <w:t>blablabla</w:t>
-      </w:r>
-      <w:proofErr w:type="spellEnd"/>
-      <w:r>
-        <w:rPr>
-          <w:lang w:val="en-GB"/>
-        </w:rPr>
-        <w:t>}</w:t>
+        <w:rPr>
+          <w:lang w:val="en-GB"/>
+        </w:rPr>
+      </w:pPr>
+      <w:r>
+        <w:rPr>
+          <w:lang w:val="en-GB"/>
+        </w:rPr>
+        <w:t>{user.firstName}</w:t>
       </w:r>
     </w:p>
     <w:p>
       <w:pPr>
-        <w:pStyle w:val="Listenabsatz"/>
-        <w:numPr>
-          <w:ilvl w:val="0"/>
-          <w:numId w:val="4"/>
-        </w:numPr>
-        <w:rPr>
-          <w:lang w:val="en-GB"/>
-        </w:rPr>
-      </w:pPr>
-      <w:r>
-        <w:rPr>
-          <w:lang w:val="en-GB"/>
-        </w:rPr>
-        <w:t>{</w:t>
-      </w:r>
-      <w:proofErr w:type="spellStart"/>
-      <w:r>
-        <w:rPr>
-          <w:lang w:val="en-GB"/>
-        </w:rPr>
-        <w:t>blablabla</w:t>
-      </w:r>
-      <w:proofErr w:type="spellEnd"/>
-      <w:r>
-        <w:rPr>
-          <w:lang w:val="en-GB"/>
-        </w:rPr>
-        <w:t>}</w:t>
-      </w:r>
-    </w:p>
-    <w:p>
-      <w:pPr>
-        <w:rPr>
-          <w:lang w:val="en-GB"/>
-        </w:rPr>
-      </w:pPr>
-    </w:p>
-    <w:p>
-      <w:pPr>
-        <w:pStyle w:val="berschrift2"/>
-        <w:rPr>
-          <w:lang w:val="en-GB"/>
-        </w:rPr>
-      </w:pPr>
-      <w:r>
-        <w:rPr>
-          <w:lang w:val="en-GB"/>
-        </w:rPr>
-        <w:t>_</w:t>
-      </w:r>
-      <w:r>
-        <w:rPr>
-          <w:lang w:val="en-GB"/>
-        </w:rPr>
-        <w:t>Exp5</w:t>
-      </w:r>
-      <w:r>
-        <w:rPr>
-          <w:lang w:val="en-GB"/>
-        </w:rPr>
-        <w:t>_</w:t>
-      </w:r>
-      <w:r>
-        <w:rPr>
-          <w:lang w:val="en-GB"/>
-        </w:rPr>
-        <w:t xml:space="preserve">Not needed </w:t>
-      </w:r>
-      <w:proofErr w:type="spellStart"/>
-      <w:r>
-        <w:rPr>
-          <w:lang w:val="en-GB"/>
-        </w:rPr>
-        <w:t>Headding</w:t>
-      </w:r>
-      <w:proofErr w:type="spellEnd"/>
-    </w:p>
-    <w:p>
-      <w:pPr>
         <w:pStyle w:val="Zitat"/>
         <w:rPr>
           <w:lang w:val="en-GB"/>
@@ -594,57 +1113,19 @@
         <w:rPr>
           <w:lang w:val="en-GB"/>
         </w:rPr>
-        <w:t xml:space="preserve">Ein </w:t>
-      </w:r>
-      <w:proofErr w:type="spellStart"/>
-      <w:r>
-        <w:rPr>
-          <w:lang w:val="en-GB"/>
-        </w:rPr>
-        <w:t>Zitat</w:t>
-      </w:r>
-      <w:proofErr w:type="spellEnd"/>
-      <w:r>
-        <w:rPr>
-          <w:lang w:val="en-GB"/>
-        </w:rPr>
-        <w:t xml:space="preserve"> </w:t>
-      </w:r>
-      <w:proofErr w:type="spellStart"/>
-      <w:r>
-        <w:rPr>
-          <w:lang w:val="en-GB"/>
-        </w:rPr>
-        <w:t>mit</w:t>
-      </w:r>
-      <w:proofErr w:type="spellEnd"/>
-      <w:r>
-        <w:rPr>
-          <w:lang w:val="en-GB"/>
-        </w:rPr>
-        <w:t xml:space="preserve"> Text</w:t>
-      </w:r>
-      <w:r>
-        <w:rPr>
-          <w:lang w:val="en-GB"/>
-        </w:rPr>
-        <w:t xml:space="preserve"> Stream: {</w:t>
-      </w:r>
-      <w:proofErr w:type="spellStart"/>
-      <w:proofErr w:type="gramStart"/>
-      <w:r>
-        <w:rPr>
-          <w:lang w:val="en-GB"/>
-        </w:rPr>
-        <w:t>stream.streamName</w:t>
-      </w:r>
-      <w:proofErr w:type="spellEnd"/>
-      <w:proofErr w:type="gramEnd"/>
-      <w:r>
-        <w:rPr>
-          <w:lang w:val="en-GB"/>
-        </w:rPr>
-        <w:t>}</w:t>
+        <w:t>Ein Zitat</w:t>
+      </w:r>
+      <w:r>
+        <w:rPr>
+          <w:lang w:val="en-GB"/>
+        </w:rPr>
+        <w:t xml:space="preserve"> mit Text</w:t>
+      </w:r>
+      <w:r>
+        <w:rPr>
+          <w:lang w:val="en-GB"/>
+        </w:rPr>
+        <w:t xml:space="preserve"> Stream: {stream.streamName}</w:t>
       </w:r>
       <w:r>
         <w:rPr>
@@ -662,21 +1143,7 @@
         <w:rPr>
           <w:lang w:val="en-GB"/>
         </w:rPr>
-        <w:t>{experiences[0].</w:t>
-      </w:r>
-      <w:proofErr w:type="spellStart"/>
-      <w:r>
-        <w:rPr>
-          <w:lang w:val="en-GB"/>
-        </w:rPr>
-        <w:t>startDate</w:t>
-      </w:r>
-      <w:proofErr w:type="spellEnd"/>
-      <w:r>
-        <w:rPr>
-          <w:lang w:val="en-GB"/>
-        </w:rPr>
-        <w:t>}</w:t>
+        <w:t>{experiences[0].startDate}</w:t>
       </w:r>
       <w:r>
         <w:rPr>
@@ -703,10 +1170,11 @@
           <w:szCs w:val="56"/>
           <w:lang w:val="en-GB"/>
         </w:rPr>
-        <w:t xml:space="preserve">Ein </w:t>
-      </w:r>
-      <w:proofErr w:type="spellStart"/>
-      <w:r>
+        <w:t>Ein Zitat mit Text Stream: {stream.streamName} starting at: {experiences[0].startDate} ###</w:t>
+      </w:r>
+    </w:p>
+    <w:p>
+      <w:pPr>
         <w:rPr>
           <w:i/>
           <w:iCs/>
@@ -714,10 +1182,10 @@
           <w:szCs w:val="56"/>
           <w:lang w:val="en-GB"/>
         </w:rPr>
-        <w:t>Zitat</w:t>
-      </w:r>
-      <w:proofErr w:type="spellEnd"/>
-      <w:r>
+      </w:pPr>
+    </w:p>
+    <w:p>
+      <w:pPr>
         <w:rPr>
           <w:i/>
           <w:iCs/>
@@ -725,9 +1193,7 @@
           <w:szCs w:val="56"/>
           <w:lang w:val="en-GB"/>
         </w:rPr>
-        <w:t xml:space="preserve"> </w:t>
-      </w:r>
-      <w:proofErr w:type="spellStart"/>
+      </w:pPr>
       <w:r>
         <w:rPr>
           <w:i/>
@@ -736,101 +1202,12 @@
           <w:szCs w:val="56"/>
           <w:lang w:val="en-GB"/>
         </w:rPr>
-        <w:t>mit</w:t>
-      </w:r>
-      <w:proofErr w:type="spellEnd"/>
-      <w:r>
-        <w:rPr>
-          <w:i/>
-          <w:iCs/>
-          <w:sz w:val="56"/>
-          <w:szCs w:val="56"/>
-          <w:lang w:val="en-GB"/>
-        </w:rPr>
-        <w:t xml:space="preserve"> Text Stream: {</w:t>
-      </w:r>
-      <w:proofErr w:type="spellStart"/>
-      <w:proofErr w:type="gramStart"/>
-      <w:r>
-        <w:rPr>
-          <w:i/>
-          <w:iCs/>
-          <w:sz w:val="56"/>
-          <w:szCs w:val="56"/>
-          <w:lang w:val="en-GB"/>
-        </w:rPr>
-        <w:t>stream.streamName</w:t>
-      </w:r>
-      <w:proofErr w:type="spellEnd"/>
-      <w:proofErr w:type="gramEnd"/>
-      <w:r>
-        <w:rPr>
-          <w:i/>
-          <w:iCs/>
-          <w:sz w:val="56"/>
-          <w:szCs w:val="56"/>
-          <w:lang w:val="en-GB"/>
-        </w:rPr>
-        <w:t>} starting at: {experiences[0].</w:t>
-      </w:r>
-      <w:proofErr w:type="spellStart"/>
-      <w:r>
-        <w:rPr>
-          <w:i/>
-          <w:iCs/>
-          <w:sz w:val="56"/>
-          <w:szCs w:val="56"/>
-          <w:lang w:val="en-GB"/>
-        </w:rPr>
-        <w:t>startDate</w:t>
-      </w:r>
-      <w:proofErr w:type="spellEnd"/>
-      <w:r>
-        <w:rPr>
-          <w:i/>
-          <w:iCs/>
-          <w:sz w:val="56"/>
-          <w:szCs w:val="56"/>
-          <w:lang w:val="en-GB"/>
-        </w:rPr>
-        <w:t>} ###</w:t>
+        <w:t>Education:</w:t>
       </w:r>
     </w:p>
     <w:p>
       <w:pPr>
         <w:rPr>
-          <w:i/>
-          <w:iCs/>
-          <w:sz w:val="56"/>
-          <w:szCs w:val="56"/>
-          <w:lang w:val="en-GB"/>
-        </w:rPr>
-      </w:pPr>
-    </w:p>
-    <w:p>
-      <w:pPr>
-        <w:rPr>
-          <w:i/>
-          <w:iCs/>
-          <w:sz w:val="56"/>
-          <w:szCs w:val="56"/>
-          <w:lang w:val="en-GB"/>
-        </w:rPr>
-      </w:pPr>
-      <w:r>
-        <w:rPr>
-          <w:i/>
-          <w:iCs/>
-          <w:sz w:val="56"/>
-          <w:szCs w:val="56"/>
-          <w:lang w:val="en-GB"/>
-        </w:rPr>
-        <w:t>Education:</w:t>
-      </w:r>
-    </w:p>
-    <w:p>
-      <w:pPr>
-        <w:rPr>
           <w:b/>
           <w:bCs/>
           <w:lang w:val="en-GB"/>
@@ -842,35 +1219,32 @@
           <w:bCs/>
           <w:lang w:val="en-GB"/>
         </w:rPr>
-        <w:t>{educations[0</w:t>
-      </w:r>
-      <w:proofErr w:type="gramStart"/>
+        <w:t>{educations[0].studyTitle}</w:t>
+      </w:r>
       <w:r>
         <w:rPr>
           <w:b/>
           <w:bCs/>
           <w:lang w:val="en-GB"/>
         </w:rPr>
-        <w:t>].</w:t>
-      </w:r>
-      <w:proofErr w:type="spellStart"/>
+        <w:tab/>
+      </w:r>
       <w:r>
         <w:rPr>
           <w:b/>
           <w:bCs/>
           <w:lang w:val="en-GB"/>
         </w:rPr>
-        <w:t>studyTitle</w:t>
-      </w:r>
-      <w:proofErr w:type="spellEnd"/>
-      <w:proofErr w:type="gramEnd"/>
+        <w:tab/>
+      </w:r>
       <w:r>
         <w:rPr>
           <w:b/>
           <w:bCs/>
           <w:lang w:val="en-GB"/>
         </w:rPr>
-        <w:t>}</w:t>
+        <w:tab/>
+        <w:t xml:space="preserve"> </w:t>
       </w:r>
       <w:r>
         <w:rPr>
@@ -878,7 +1252,13 @@
           <w:bCs/>
           <w:lang w:val="en-GB"/>
         </w:rPr>
-        <w:tab/>
+        <w:t>{educations[0].startDate}</w:t>
+      </w:r>
+      <w:r>
+        <w:rPr>
+          <w:lang w:val="en-GB"/>
+        </w:rPr>
+        <w:t xml:space="preserve"> - </w:t>
       </w:r>
       <w:r>
         <w:rPr>
@@ -886,74 +1266,7 @@
           <w:bCs/>
           <w:lang w:val="en-GB"/>
         </w:rPr>
-        <w:tab/>
-      </w:r>
-      <w:r>
-        <w:rPr>
-          <w:b/>
-          <w:bCs/>
-          <w:lang w:val="en-GB"/>
-        </w:rPr>
-        <w:tab/>
-        <w:t xml:space="preserve"> </w:t>
-      </w:r>
-      <w:r>
-        <w:rPr>
-          <w:b/>
-          <w:bCs/>
-          <w:lang w:val="en-GB"/>
-        </w:rPr>
-        <w:t>{educations[0].</w:t>
-      </w:r>
-      <w:proofErr w:type="spellStart"/>
-      <w:r>
-        <w:rPr>
-          <w:b/>
-          <w:bCs/>
-          <w:lang w:val="en-GB"/>
-        </w:rPr>
-        <w:t>startDate</w:t>
-      </w:r>
-      <w:proofErr w:type="spellEnd"/>
-      <w:r>
-        <w:rPr>
-          <w:b/>
-          <w:bCs/>
-          <w:lang w:val="en-GB"/>
-        </w:rPr>
-        <w:t>}</w:t>
-      </w:r>
-      <w:r>
-        <w:rPr>
-          <w:lang w:val="en-GB"/>
-        </w:rPr>
-        <w:t xml:space="preserve"> - </w:t>
-      </w:r>
-      <w:r>
-        <w:rPr>
-          <w:b/>
-          <w:bCs/>
-          <w:lang w:val="en-GB"/>
-        </w:rPr>
-        <w:t>{educations[0].</w:t>
-      </w:r>
-      <w:proofErr w:type="spellStart"/>
-      <w:r>
-        <w:rPr>
-          <w:b/>
-          <w:bCs/>
-          <w:lang w:val="en-GB"/>
-        </w:rPr>
-        <w:t>endDate</w:t>
-      </w:r>
-      <w:proofErr w:type="spellEnd"/>
-      <w:r>
-        <w:rPr>
-          <w:b/>
-          <w:bCs/>
-          <w:lang w:val="en-GB"/>
-        </w:rPr>
-        <w:t>}</w:t>
+        <w:t>{educations[0].endDate}</w:t>
       </w:r>
     </w:p>
     <w:p>
@@ -1084,15 +1397,7 @@
           </w:tcPr>
           <w:p>
             <w:r>
-              <w:t>{</w:t>
-            </w:r>
-            <w:proofErr w:type="spellStart"/>
-            <w:r>
-              <w:t>nothing</w:t>
-            </w:r>
-            <w:proofErr w:type="spellEnd"/>
-            <w:r>
-              <w:t>}</w:t>
+              <w:t>{nothing}</w:t>
             </w:r>
           </w:p>
         </w:tc>
@@ -1102,20 +1407,7 @@
           </w:tcPr>
           <w:p>
             <w:r>
-              <w:t>{</w:t>
-            </w:r>
-            <w:proofErr w:type="spellStart"/>
-            <w:proofErr w:type="gramStart"/>
-            <w:r>
-              <w:t>competences</w:t>
-            </w:r>
-            <w:proofErr w:type="spellEnd"/>
-            <w:r>
-              <w:t>[</w:t>
-            </w:r>
-            <w:proofErr w:type="gramEnd"/>
-            <w:r>
-              <w:t>0]}</w:t>
+              <w:t>{competences[0]}</w:t>
             </w:r>
           </w:p>
         </w:tc>
@@ -1138,22 +1430,15 @@
             <w:tcW w:w="2266" w:type="dxa"/>
           </w:tcPr>
           <w:p>
-            <w:proofErr w:type="spellStart"/>
             <w:r>
               <w:t>Ä</w:t>
             </w:r>
             <w:r>
               <w:t>ää</w:t>
             </w:r>
-            <w:proofErr w:type="spellEnd"/>
-            <w:r>
-              <w:t xml:space="preserve"> </w:t>
-            </w:r>
-            <w:proofErr w:type="spellStart"/>
-            <w:r>
-              <w:t>text</w:t>
-            </w:r>
-            <w:proofErr w:type="spellEnd"/>
+            <w:r>
+              <w:t xml:space="preserve"> text</w:t>
+            </w:r>
           </w:p>
         </w:tc>
         <w:tc>
@@ -1161,11 +1446,9 @@
             <w:tcW w:w="2266" w:type="dxa"/>
           </w:tcPr>
           <w:p>
-            <w:proofErr w:type="spellStart"/>
             <w:r>
               <w:t>ßööö</w:t>
             </w:r>
-            <w:proofErr w:type="spellEnd"/>
             <w:r>
               <w:t xml:space="preserve"> Text</w:t>
             </w:r>
@@ -1205,39 +1488,7 @@
                 <w:b/>
                 <w:bCs/>
               </w:rPr>
-              <w:t>{</w:t>
-            </w:r>
-            <w:proofErr w:type="spellStart"/>
-            <w:r>
-              <w:rPr>
-                <w:b/>
-                <w:bCs/>
-              </w:rPr>
-              <w:t>delte</w:t>
-            </w:r>
-            <w:proofErr w:type="spellEnd"/>
-            <w:r>
-              <w:rPr>
-                <w:b/>
-                <w:bCs/>
-              </w:rPr>
-              <w:t xml:space="preserve"> </w:t>
-            </w:r>
-            <w:proofErr w:type="spellStart"/>
-            <w:r>
-              <w:rPr>
-                <w:b/>
-                <w:bCs/>
-              </w:rPr>
-              <w:t>me</w:t>
-            </w:r>
-            <w:proofErr w:type="spellEnd"/>
-            <w:r>
-              <w:rPr>
-                <w:b/>
-                <w:bCs/>
-              </w:rPr>
-              <w:t>}</w:t>
+              <w:t>{delte me}</w:t>
             </w:r>
           </w:p>
         </w:tc>
@@ -1247,18 +1498,8 @@
           </w:tcPr>
           <w:p>
             <w:r>
-              <w:t>{</w:t>
-            </w:r>
-            <w:proofErr w:type="spellStart"/>
-            <w:proofErr w:type="gramStart"/>
-            <w:r>
-              <w:t>competences</w:t>
-            </w:r>
-            <w:proofErr w:type="spellEnd"/>
-            <w:r>
-              <w:t>[</w:t>
-            </w:r>
-            <w:proofErr w:type="gramEnd"/>
+              <w:t>{competences[</w:t>
+            </w:r>
             <w:r>
               <w:t>1</w:t>
             </w:r>
@@ -1298,31 +1539,7 @@
     <w:p/>
     <w:p>
       <w:r>
-        <w:t>{</w:t>
-      </w:r>
-      <w:proofErr w:type="spellStart"/>
-      <w:r>
-        <w:t>delete</w:t>
-      </w:r>
-      <w:proofErr w:type="spellEnd"/>
-      <w:r>
-        <w:t xml:space="preserve"> </w:t>
-      </w:r>
-      <w:proofErr w:type="spellStart"/>
-      <w:r>
-        <w:t>me</w:t>
-      </w:r>
-      <w:proofErr w:type="spellEnd"/>
-      <w:r>
-        <w:t xml:space="preserve">, </w:t>
-      </w:r>
-      <w:proofErr w:type="spellStart"/>
-      <w:r>
-        <w:t>please</w:t>
-      </w:r>
-      <w:proofErr w:type="spellEnd"/>
-      <w:r>
-        <w:t>}</w:t>
+        <w:t>{delete me, please}</w:t>
       </w:r>
     </w:p>
     <w:p>
@@ -1353,63 +1570,7 @@
           <w:szCs w:val="40"/>
           <w:u w:val="single"/>
         </w:rPr>
-        <w:t>{</w:t>
-      </w:r>
-      <w:proofErr w:type="spellStart"/>
-      <w:r>
-        <w:rPr>
-          <w:b/>
-          <w:bCs/>
-          <w:sz w:val="40"/>
-          <w:szCs w:val="40"/>
-          <w:u w:val="single"/>
-        </w:rPr>
-        <w:t>experiences</w:t>
-      </w:r>
-      <w:proofErr w:type="spellEnd"/>
-      <w:r>
-        <w:rPr>
-          <w:b/>
-          <w:bCs/>
-          <w:sz w:val="40"/>
-          <w:szCs w:val="40"/>
-          <w:u w:val="single"/>
-        </w:rPr>
-        <w:t>[0</w:t>
-      </w:r>
-      <w:proofErr w:type="gramStart"/>
-      <w:r>
-        <w:rPr>
-          <w:b/>
-          <w:bCs/>
-          <w:sz w:val="40"/>
-          <w:szCs w:val="40"/>
-          <w:u w:val="single"/>
-        </w:rPr>
-        <w:t>].</w:t>
-      </w:r>
-      <w:proofErr w:type="spellStart"/>
-      <w:r>
-        <w:rPr>
-          <w:b/>
-          <w:bCs/>
-          <w:sz w:val="40"/>
-          <w:szCs w:val="40"/>
-          <w:u w:val="single"/>
-        </w:rPr>
-        <w:t>jobTitle</w:t>
-      </w:r>
-      <w:proofErr w:type="spellEnd"/>
-      <w:proofErr w:type="gramEnd"/>
-      <w:r>
-        <w:rPr>
-          <w:b/>
-          <w:bCs/>
-          <w:sz w:val="40"/>
-          <w:szCs w:val="40"/>
-          <w:u w:val="single"/>
-        </w:rPr>
-        <w:t>}</w:t>
+        <w:t>{experiences[0].jobTitle}</w:t>
       </w:r>
       <w:r>
         <w:rPr>
@@ -1863,6 +2024,122 @@
       </w:rPr>
     </w:lvl>
   </w:abstractNum>
+  <w:abstractNum w:abstractNumId="4" w15:restartNumberingAfterBreak="0">
+    <w:nsid w:val="79631CA0"/>
+    <w:multiLevelType w:val="hybridMultilevel"/>
+    <w:tmpl w:val="C84A680E"/>
+    <w:lvl w:ilvl="0" w:tplc="EC622358">
+      <w:start w:val="1"/>
+      <w:numFmt w:val="bullet"/>
+      <w:lvlText w:val=""/>
+      <w:lvlJc w:val="left"/>
+      <w:pPr>
+        <w:ind w:left="216" w:hanging="216"/>
+      </w:pPr>
+      <w:rPr>
+        <w:rFonts w:ascii="Symbol" w:hAnsi="Symbol" w:hint="default"/>
+        <w:b w:val="0"/>
+        <w:i w:val="0"/>
+        <w:sz w:val="16"/>
+      </w:rPr>
+    </w:lvl>
+    <w:lvl w:ilvl="1" w:tplc="04090003" w:tentative="1">
+      <w:start w:val="1"/>
+      <w:numFmt w:val="bullet"/>
+      <w:lvlText w:val="o"/>
+      <w:lvlJc w:val="left"/>
+      <w:pPr>
+        <w:ind w:left="1080" w:hanging="360"/>
+      </w:pPr>
+      <w:rPr>
+        <w:rFonts w:ascii="Courier New" w:hAnsi="Courier New" w:cs="Courier New" w:hint="default"/>
+      </w:rPr>
+    </w:lvl>
+    <w:lvl w:ilvl="2" w:tplc="04090005" w:tentative="1">
+      <w:start w:val="1"/>
+      <w:numFmt w:val="bullet"/>
+      <w:lvlText w:val=""/>
+      <w:lvlJc w:val="left"/>
+      <w:pPr>
+        <w:ind w:left="1800" w:hanging="360"/>
+      </w:pPr>
+      <w:rPr>
+        <w:rFonts w:ascii="Wingdings" w:hAnsi="Wingdings" w:hint="default"/>
+      </w:rPr>
+    </w:lvl>
+    <w:lvl w:ilvl="3" w:tplc="04090001" w:tentative="1">
+      <w:start w:val="1"/>
+      <w:numFmt w:val="bullet"/>
+      <w:lvlText w:val=""/>
+      <w:lvlJc w:val="left"/>
+      <w:pPr>
+        <w:ind w:left="2520" w:hanging="360"/>
+      </w:pPr>
+      <w:rPr>
+        <w:rFonts w:ascii="Symbol" w:hAnsi="Symbol" w:hint="default"/>
+      </w:rPr>
+    </w:lvl>
+    <w:lvl w:ilvl="4" w:tplc="04090003" w:tentative="1">
+      <w:start w:val="1"/>
+      <w:numFmt w:val="bullet"/>
+      <w:lvlText w:val="o"/>
+      <w:lvlJc w:val="left"/>
+      <w:pPr>
+        <w:ind w:left="3240" w:hanging="360"/>
+      </w:pPr>
+      <w:rPr>
+        <w:rFonts w:ascii="Courier New" w:hAnsi="Courier New" w:cs="Courier New" w:hint="default"/>
+      </w:rPr>
+    </w:lvl>
+    <w:lvl w:ilvl="5" w:tplc="04090005" w:tentative="1">
+      <w:start w:val="1"/>
+      <w:numFmt w:val="bullet"/>
+      <w:lvlText w:val=""/>
+      <w:lvlJc w:val="left"/>
+      <w:pPr>
+        <w:ind w:left="3960" w:hanging="360"/>
+      </w:pPr>
+      <w:rPr>
+        <w:rFonts w:ascii="Wingdings" w:hAnsi="Wingdings" w:hint="default"/>
+      </w:rPr>
+    </w:lvl>
+    <w:lvl w:ilvl="6" w:tplc="04090001" w:tentative="1">
+      <w:start w:val="1"/>
+      <w:numFmt w:val="bullet"/>
+      <w:lvlText w:val=""/>
+      <w:lvlJc w:val="left"/>
+      <w:pPr>
+        <w:ind w:left="4680" w:hanging="360"/>
+      </w:pPr>
+      <w:rPr>
+        <w:rFonts w:ascii="Symbol" w:hAnsi="Symbol" w:hint="default"/>
+      </w:rPr>
+    </w:lvl>
+    <w:lvl w:ilvl="7" w:tplc="04090003" w:tentative="1">
+      <w:start w:val="1"/>
+      <w:numFmt w:val="bullet"/>
+      <w:lvlText w:val="o"/>
+      <w:lvlJc w:val="left"/>
+      <w:pPr>
+        <w:ind w:left="5400" w:hanging="360"/>
+      </w:pPr>
+      <w:rPr>
+        <w:rFonts w:ascii="Courier New" w:hAnsi="Courier New" w:cs="Courier New" w:hint="default"/>
+      </w:rPr>
+    </w:lvl>
+    <w:lvl w:ilvl="8" w:tplc="04090005" w:tentative="1">
+      <w:start w:val="1"/>
+      <w:numFmt w:val="bullet"/>
+      <w:lvlText w:val=""/>
+      <w:lvlJc w:val="left"/>
+      <w:pPr>
+        <w:ind w:left="6120" w:hanging="360"/>
+      </w:pPr>
+      <w:rPr>
+        <w:rFonts w:ascii="Wingdings" w:hAnsi="Wingdings" w:hint="default"/>
+      </w:rPr>
+    </w:lvl>
+  </w:abstractNum>
   <w:num w:numId="1">
     <w:abstractNumId w:val="2"/>
   </w:num>
@@ -1874,6 +2151,12 @@
   </w:num>
   <w:num w:numId="4">
     <w:abstractNumId w:val="1"/>
+  </w:num>
+  <w:num w:numId="5">
+    <w:abstractNumId w:val="4"/>
+  </w:num>
+  <w:num w:numId="6">
+    <w:abstractNumId w:val="4"/>
   </w:num>
 </w:numbering>
 </file>
@@ -2075,7 +2358,7 @@
     <w:lsdException w:name="Medium Shading 2 Accent 1" w:uiPriority="64"/>
     <w:lsdException w:name="Medium List 1 Accent 1" w:uiPriority="65"/>
     <w:lsdException w:name="Revision" w:semiHidden="1"/>
-    <w:lsdException w:name="List Paragraph" w:uiPriority="34" w:qFormat="1"/>
+    <w:lsdException w:name="List Paragraph" w:uiPriority="0" w:qFormat="1"/>
     <w:lsdException w:name="Quote" w:uiPriority="29" w:qFormat="1"/>
     <w:lsdException w:name="Intense Quote" w:uiPriority="30" w:qFormat="1"/>
     <w:lsdException w:name="Medium List 2 Accent 1" w:uiPriority="66"/>
@@ -2457,13 +2740,59 @@
   <w:style w:type="paragraph" w:styleId="Listenabsatz">
     <w:name w:val="List Paragraph"/>
     <w:basedOn w:val="Standard"/>
-    <w:uiPriority w:val="34"/>
     <w:qFormat/>
     <w:rsid w:val="009D3AE9"/>
     <w:pPr>
       <w:ind w:left="720"/>
       <w:contextualSpacing/>
     </w:pPr>
+  </w:style>
+  <w:style w:type="paragraph" w:customStyle="1" w:styleId="Body">
+    <w:name w:val="Body"/>
+    <w:basedOn w:val="Standard"/>
+    <w:qFormat/>
+    <w:rsid w:val="004A409E"/>
+    <w:pPr>
+      <w:spacing w:after="0" w:line="240" w:lineRule="auto"/>
+    </w:pPr>
+    <w:rPr>
+      <w:rFonts w:ascii="Inter" w:hAnsi="Inter" w:cs="Arial Unicode MS"/>
+      <w:color w:val="000000" w:themeColor="text1"/>
+      <w:kern w:val="2"/>
+      <w:sz w:val="20"/>
+      <w:szCs w:val="24"/>
+      <w:lang w:val="en-GB" w:bidi="lo-LA"/>
+      <w14:ligatures w14:val="standardContextual"/>
+    </w:rPr>
+  </w:style>
+  <w:style w:type="paragraph" w:customStyle="1" w:styleId="Subheading1">
+    <w:name w:val="Subheading 1"/>
+    <w:basedOn w:val="Body"/>
+    <w:qFormat/>
+    <w:rsid w:val="004A409E"/>
+    <w:rPr>
+      <w:rFonts w:ascii="Impact" w:hAnsi="Impact"/>
+      <w:sz w:val="32"/>
+    </w:rPr>
+  </w:style>
+  <w:style w:type="paragraph" w:customStyle="1" w:styleId="BodyBold">
+    <w:name w:val="Body Bold"/>
+    <w:basedOn w:val="Standard"/>
+    <w:qFormat/>
+    <w:rsid w:val="004A409E"/>
+    <w:pPr>
+      <w:spacing w:after="0" w:line="240" w:lineRule="auto"/>
+    </w:pPr>
+    <w:rPr>
+      <w:rFonts w:ascii="Inter" w:hAnsi="Inter" w:cs="Arial Unicode MS"/>
+      <w:b/>
+      <w:color w:val="000000" w:themeColor="text1"/>
+      <w:kern w:val="2"/>
+      <w:sz w:val="20"/>
+      <w:szCs w:val="24"/>
+      <w:lang w:val="en-GB" w:bidi="lo-LA"/>
+      <w14:ligatures w14:val="standardContextual"/>
+    </w:rPr>
   </w:style>
 </w:styles>
 </file>

</xml_diff>